<commit_message>
refactor: SEO audit & rapport opti
</commit_message>
<xml_diff>
--- a/report/P4_02_rapport_optimisation.docx
+++ b/report/P4_02_rapport_optimisation.docx
@@ -1602,7 +1602,7 @@
                                     <pic:cNvPicPr/>
                                   </pic:nvPicPr>
                                   <pic:blipFill>
-                                    <a:blip r:embed="rId7">
+                                    <a:blip r:embed="rId8">
                                       <a:extLst>
                                         <a:ext uri="{28A0092B-C50C-407E-A947-70E740481C1C}">
                                           <a14:useLocalDpi xmlns:a14="http://schemas.microsoft.com/office/drawing/2010/main" val="0"/>
@@ -1644,7 +1644,13 @@
         <w:t>,</w:t>
       </w:r>
       <w:r>
-        <w:t xml:space="preserve"> tous les indicateurs sont dans le rouge avec des temps de chargement long</w:t>
+        <w:t xml:space="preserve"> </w:t>
+      </w:r>
+      <w:r>
+        <w:t xml:space="preserve">presque </w:t>
+      </w:r>
+      <w:r>
+        <w:t>tous les indicateurs sont dans le rouge avec des temps de chargement long</w:t>
       </w:r>
       <w:r>
         <w:t>s</w:t>
@@ -1747,7 +1753,7 @@
                                           <pic:cNvPicPr/>
                                         </pic:nvPicPr>
                                         <pic:blipFill>
-                                          <a:blip r:embed="rId8">
+                                          <a:blip r:embed="rId9">
                                             <a:extLst>
                                               <a:ext uri="{28A0092B-C50C-407E-A947-70E740481C1C}">
                                                 <a14:useLocalDpi xmlns:a14="http://schemas.microsoft.com/office/drawing/2010/main" val="0"/>
@@ -1821,7 +1827,7 @@
                                     <pic:cNvPicPr/>
                                   </pic:nvPicPr>
                                   <pic:blipFill>
-                                    <a:blip r:embed="rId8">
+                                    <a:blip r:embed="rId10">
                                       <a:extLst>
                                         <a:ext uri="{28A0092B-C50C-407E-A947-70E740481C1C}">
                                           <a14:useLocalDpi xmlns:a14="http://schemas.microsoft.com/office/drawing/2010/main" val="0"/>
@@ -1967,7 +1973,7 @@
                                           <pic:cNvPicPr/>
                                         </pic:nvPicPr>
                                         <pic:blipFill>
-                                          <a:blip r:embed="rId9">
+                                          <a:blip r:embed="rId11">
                                             <a:extLst>
                                               <a:ext uri="{28A0092B-C50C-407E-A947-70E740481C1C}">
                                                 <a14:useLocalDpi xmlns:a14="http://schemas.microsoft.com/office/drawing/2010/main" val="0"/>
@@ -2439,6 +2445,23 @@
     </w:p>
     <w:p>
       <w:r>
+        <w:t>Et un problème d</w:t>
+      </w:r>
+      <w:r>
+        <w:t xml:space="preserve">es éléments d'en-tête </w:t>
+      </w:r>
+      <w:r>
+        <w:t xml:space="preserve">qui </w:t>
+      </w:r>
+      <w:r>
+        <w:t>ne sont pas dans un ordre séquentiel décroissant</w:t>
+      </w:r>
+      <w:r>
+        <w:t>.</w:t>
+      </w:r>
+    </w:p>
+    <w:p>
+      <w:r>
         <w:t xml:space="preserve">D’autres problèmes ne sont pas signalés dans Google </w:t>
       </w:r>
       <w:proofErr w:type="spellStart"/>
@@ -2453,10 +2476,16 @@
         <w:t>Par exemple le</w:t>
       </w:r>
       <w:r>
-        <w:t xml:space="preserve"> texte</w:t>
-      </w:r>
-      <w:r>
-        <w:t xml:space="preserve"> alternatif des images </w:t>
+        <w:t xml:space="preserve"> </w:t>
+      </w:r>
+      <w:r>
+        <w:rPr>
+          <w:i/>
+        </w:rPr>
+        <w:t>texte alternatif</w:t>
+      </w:r>
+      <w:r>
+        <w:t xml:space="preserve"> des images </w:t>
       </w:r>
       <w:r>
         <w:t xml:space="preserve">qui ne décrit </w:t>
@@ -2467,6 +2496,11 @@
       <w:r>
         <w:t>.</w:t>
       </w:r>
+      <w:r>
+        <w:t xml:space="preserve"> </w:t>
+      </w:r>
+      <w:bookmarkStart w:id="6" w:name="_GoBack"/>
+      <w:bookmarkEnd w:id="6"/>
     </w:p>
     <w:p>
       <w:r>
@@ -2717,15 +2751,14 @@
           <w:color w:val="C45911" w:themeColor="accent2" w:themeShade="BF"/>
         </w:rPr>
       </w:pPr>
-      <w:bookmarkStart w:id="6" w:name="_Toc89723981"/>
+      <w:bookmarkStart w:id="7" w:name="_Toc89723981"/>
       <w:r>
         <w:rPr>
           <w:color w:val="C45911" w:themeColor="accent2" w:themeShade="BF"/>
         </w:rPr>
-        <w:lastRenderedPageBreak/>
         <w:t>Accessibilité après l’optimisation</w:t>
       </w:r>
-      <w:bookmarkEnd w:id="6"/>
+      <w:bookmarkEnd w:id="7"/>
     </w:p>
     <w:p>
       <w:r>
@@ -2939,16 +2972,15 @@
           <w:color w:val="262626" w:themeColor="text1" w:themeTint="D9"/>
         </w:rPr>
       </w:pPr>
-      <w:bookmarkStart w:id="7" w:name="_Toc89723982"/>
+      <w:bookmarkStart w:id="8" w:name="_Toc89723982"/>
       <w:r>
         <w:rPr>
           <w:b/>
           <w:color w:val="262626" w:themeColor="text1" w:themeTint="D9"/>
         </w:rPr>
-        <w:lastRenderedPageBreak/>
         <w:t>SEO</w:t>
       </w:r>
-      <w:bookmarkEnd w:id="7"/>
+      <w:bookmarkEnd w:id="8"/>
     </w:p>
     <w:p/>
     <w:p>
@@ -2958,16 +2990,16 @@
           <w:color w:val="C45911" w:themeColor="accent2" w:themeShade="BF"/>
         </w:rPr>
       </w:pPr>
-      <w:bookmarkStart w:id="8" w:name="_SEO_avant_optimisation"/>
-      <w:bookmarkStart w:id="9" w:name="_Toc89723983"/>
-      <w:bookmarkEnd w:id="8"/>
+      <w:bookmarkStart w:id="9" w:name="_SEO_avant_optimisation"/>
+      <w:bookmarkStart w:id="10" w:name="_Toc89723983"/>
+      <w:bookmarkEnd w:id="9"/>
       <w:r>
         <w:rPr>
           <w:color w:val="C45911" w:themeColor="accent2" w:themeShade="BF"/>
         </w:rPr>
         <w:t>SEO avant optimisation</w:t>
       </w:r>
-      <w:bookmarkEnd w:id="9"/>
+      <w:bookmarkEnd w:id="10"/>
       <w:r>
         <w:rPr>
           <w:color w:val="C45911" w:themeColor="accent2" w:themeShade="BF"/>
@@ -3285,8 +3317,6 @@
         </w:rPr>
         <w:t>.</w:t>
       </w:r>
-      <w:bookmarkStart w:id="10" w:name="_GoBack"/>
-      <w:bookmarkEnd w:id="10"/>
     </w:p>
     <w:p/>
     <w:p>
@@ -3572,7 +3602,7 @@
           <w:rPr>
             <w:noProof/>
           </w:rPr>
-          <w:t>7</w:t>
+          <w:t>8</w:t>
         </w:r>
         <w:r>
           <w:fldChar w:fldCharType="end"/>
@@ -4599,7 +4629,7 @@
 </file>
 
 <file path=customXml/itemProps1.xml><?xml version="1.0" encoding="utf-8"?>
-<ds:datastoreItem xmlns:ds="http://schemas.openxmlformats.org/officeDocument/2006/customXml" ds:itemID="{096267D7-C0D2-4EA7-B97E-EE9F9DE54EF2}">
+<ds:datastoreItem xmlns:ds="http://schemas.openxmlformats.org/officeDocument/2006/customXml" ds:itemID="{10AFAFDD-CEA6-4C65-AE67-AB18B59FD586}">
   <ds:schemaRefs>
     <ds:schemaRef ds:uri="http://schemas.openxmlformats.org/officeDocument/2006/bibliography"/>
   </ds:schemaRefs>

</xml_diff>